<commit_message>
update relevant tech and strategy tech
</commit_message>
<xml_diff>
--- a/II.1- Relevant Factors/Technology/relevant factor as technology v1.docx
+++ b/II.1- Relevant Factors/Technology/relevant factor as technology v1.docx
@@ -315,14 +315,27 @@
                             <w:r>
                               <w:t xml:space="preserve"> </w:t>
                             </w:r>
-                            <w:fldSimple w:instr=" SEQ Table \* ARABIC ">
-                              <w:r>
-                                <w:rPr>
-                                  <w:noProof/>
-                                </w:rPr>
-                                <w:t>1</w:t>
-                              </w:r>
-                            </w:fldSimple>
+                            <w:r>
+                              <w:fldChar w:fldCharType="begin"/>
+                            </w:r>
+                            <w:r>
+                              <w:instrText xml:space="preserve"> SEQ Table \* ARABIC </w:instrText>
+                            </w:r>
+                            <w:r>
+                              <w:fldChar w:fldCharType="separate"/>
+                            </w:r>
+                            <w:r>
+                              <w:rPr>
+                                <w:noProof/>
+                              </w:rPr>
+                              <w:t>1</w:t>
+                            </w:r>
+                            <w:r>
+                              <w:rPr>
+                                <w:noProof/>
+                              </w:rPr>
+                              <w:fldChar w:fldCharType="end"/>
+                            </w:r>
                             <w:r>
                               <w:t>http://en.wikipedia.org/wiki/Electric_vehicle_battery#Battery_cost</w:t>
                             </w:r>
@@ -605,14 +618,27 @@
                             <w:r>
                               <w:t xml:space="preserve"> </w:t>
                             </w:r>
-                            <w:fldSimple w:instr=" SEQ Table \* ARABIC ">
-                              <w:r>
-                                <w:rPr>
-                                  <w:noProof/>
-                                </w:rPr>
-                                <w:t>2</w:t>
-                              </w:r>
-                            </w:fldSimple>
+                            <w:r>
+                              <w:fldChar w:fldCharType="begin"/>
+                            </w:r>
+                            <w:r>
+                              <w:instrText xml:space="preserve"> SEQ Table \* ARABIC </w:instrText>
+                            </w:r>
+                            <w:r>
+                              <w:fldChar w:fldCharType="separate"/>
+                            </w:r>
+                            <w:r>
+                              <w:rPr>
+                                <w:noProof/>
+                              </w:rPr>
+                              <w:t>2</w:t>
+                            </w:r>
+                            <w:r>
+                              <w:rPr>
+                                <w:noProof/>
+                              </w:rPr>
+                              <w:fldChar w:fldCharType="end"/>
+                            </w:r>
                             <w:r>
                               <w:t>http://en.wikipedia.org/wiki/Electric_vehicle_battery#Battery_cost</w:t>
                             </w:r>
@@ -840,128 +866,87 @@
           <w:lang w:val="en-US"/>
         </w:rPr>
       </w:pPr>
+      <w:r>
+        <w:rPr>
+          <w:b/>
+          <w:lang w:val="en-US"/>
+        </w:rPr>
+        <w:t>Maintenance</w:t>
+      </w:r>
+    </w:p>
+    <w:p>
+      <w:pPr>
+        <w:jc w:val="both"/>
+        <w:rPr>
+          <w:lang w:val="en-US"/>
+        </w:rPr>
+      </w:pPr>
+      <w:r>
+        <w:rPr>
+          <w:lang w:val="en-US"/>
+        </w:rPr>
+        <w:lastRenderedPageBreak/>
+        <w:t>Maintenance of EVs chargers is part of EVs maintenance in most cases of producers. Modern gasoline cars involves high number of big and small parts and this situation getting worse due to vehicles’ increasing complexity. This situation attracts high cost of labor for maintenance. Electric vehicles are no exception to this problem; however, they are still much cheaper to maintain due to their inherent simplicity.</w:t>
+      </w:r>
+      <w:r>
+        <w:rPr>
+          <w:rStyle w:val="EndnoteReference"/>
+          <w:lang w:val="en-US"/>
+        </w:rPr>
+        <w:endnoteReference w:id="3"/>
+      </w:r>
+      <w:r>
+        <w:rPr>
+          <w:lang w:val="en-US"/>
+        </w:rPr>
+        <w:t xml:space="preserve"> </w:t>
+      </w:r>
+      <w:r>
+        <w:rPr>
+          <w:lang w:val="en-US"/>
+        </w:rPr>
+        <w:t>Maintenance of charging stations requires diverse process according to type of station</w:t>
+      </w:r>
+    </w:p>
+    <w:p>
+      <w:pPr>
+        <w:rPr>
+          <w:b/>
+          <w:lang w:val="en-US"/>
+        </w:rPr>
+      </w:pPr>
+      <w:r>
+        <w:rPr>
+          <w:b/>
+          <w:lang w:val="en-US"/>
+        </w:rPr>
+        <w:t>Payment system and Price</w:t>
+      </w:r>
+    </w:p>
+    <w:p>
+      <w:pPr>
+        <w:rPr>
+          <w:lang w:val="en-US"/>
+        </w:rPr>
+      </w:pPr>
+      <w:proofErr w:type="gramStart"/>
+      <w:r>
+        <w:rPr>
+          <w:lang w:val="en-US"/>
+        </w:rPr>
+        <w:t>research</w:t>
+      </w:r>
       <w:bookmarkStart w:id="0" w:name="_GoBack"/>
       <w:bookmarkEnd w:id="0"/>
-      <w:r>
-        <w:rPr>
-          <w:b/>
-          <w:lang w:val="en-US"/>
-        </w:rPr>
-        <w:t>Maintenance</w:t>
-      </w:r>
+      <w:proofErr w:type="gramEnd"/>
     </w:p>
     <w:p>
       <w:pPr>
-        <w:jc w:val="both"/>
-        <w:rPr>
-          <w:lang w:val="en-US"/>
-        </w:rPr>
-      </w:pPr>
-      <w:r>
-        <w:rPr>
-          <w:lang w:val="en-US"/>
-        </w:rPr>
-        <w:lastRenderedPageBreak/>
-        <w:t>Maintenance of EVs chargers is part of EVs maintenance in most cases of producers. Modern gasoline cars involves high number of big and small parts and this situation getting worse due to vehicles’ increasing complexity. This situation attracts high cost of labor for maintenance. Electric vehicles are no exception to this problem; however, they are still much cheaper to maintain due to their inherent simplicity.</w:t>
-      </w:r>
-      <w:r>
-        <w:rPr>
-          <w:rStyle w:val="EndnoteReference"/>
-          <w:lang w:val="en-US"/>
-        </w:rPr>
-        <w:endnoteReference w:id="3"/>
-      </w:r>
-      <w:r>
-        <w:rPr>
-          <w:lang w:val="en-US"/>
-        </w:rPr>
-        <w:t xml:space="preserve"> </w:t>
-      </w:r>
-      <w:r>
-        <w:rPr>
-          <w:lang w:val="en-US"/>
-        </w:rPr>
-        <w:t>Maintenance of charging stations requires diverse process according to type of station</w:t>
-      </w:r>
-    </w:p>
-    <w:p>
-      <w:pPr>
         <w:rPr>
           <w:b/>
           <w:lang w:val="en-US"/>
         </w:rPr>
       </w:pPr>
-      <w:r>
-        <w:rPr>
-          <w:b/>
-          <w:lang w:val="en-US"/>
-        </w:rPr>
-        <w:t>Payment system and Price</w:t>
-      </w:r>
-    </w:p>
-    <w:p>
-      <w:pPr>
-        <w:rPr>
-          <w:b/>
-          <w:lang w:val="en-US"/>
-        </w:rPr>
-      </w:pPr>
-      <w:proofErr w:type="spellStart"/>
-      <w:r>
-        <w:rPr>
-          <w:b/>
-          <w:lang w:val="en-US"/>
-        </w:rPr>
-        <w:t>Blockchain</w:t>
-      </w:r>
-      <w:proofErr w:type="spellEnd"/>
-      <w:r>
-        <w:rPr>
-          <w:b/>
-          <w:lang w:val="en-US"/>
-        </w:rPr>
-        <w:t xml:space="preserve"> technology</w:t>
-      </w:r>
-    </w:p>
-    <w:p>
-      <w:pPr>
-        <w:rPr>
-          <w:b/>
-          <w:lang w:val="en-US"/>
-        </w:rPr>
-      </w:pPr>
-    </w:p>
-    <w:p>
-      <w:pPr>
-        <w:rPr>
-          <w:b/>
-          <w:lang w:val="en-US"/>
-        </w:rPr>
-      </w:pPr>
-    </w:p>
-    <w:p>
-      <w:pPr>
-        <w:rPr>
-          <w:b/>
-          <w:lang w:val="en-US"/>
-        </w:rPr>
-      </w:pPr>
-      <w:proofErr w:type="gramStart"/>
-      <w:r>
-        <w:rPr>
-          <w:b/>
-          <w:lang w:val="en-US"/>
-        </w:rPr>
-        <w:t>cost</w:t>
-      </w:r>
-      <w:proofErr w:type="gramEnd"/>
-      <w:r>
-        <w:rPr>
-          <w:b/>
-          <w:lang w:val="en-US"/>
-        </w:rPr>
-        <w:t xml:space="preserve"> of charging station</w:t>
-      </w:r>
     </w:p>
     <w:sectPr>
       <w:pgSz w:w="11906" w:h="16838"/>
@@ -1925,11 +1910,11 @@
           <c:showBubbleSize val="0"/>
         </c:dLbls>
         <c:gapWidth val="65"/>
-        <c:axId val="-1404676032"/>
-        <c:axId val="-1404667328"/>
+        <c:axId val="1258930912"/>
+        <c:axId val="1258934720"/>
       </c:barChart>
       <c:catAx>
-        <c:axId val="-1404676032"/>
+        <c:axId val="1258930912"/>
         <c:scaling>
           <c:orientation val="minMax"/>
         </c:scaling>
@@ -1972,7 +1957,7 @@
             <a:endParaRPr lang="tr-TR"/>
           </a:p>
         </c:txPr>
-        <c:crossAx val="-1404667328"/>
+        <c:crossAx val="1258934720"/>
         <c:crosses val="autoZero"/>
         <c:auto val="1"/>
         <c:lblAlgn val="ctr"/>
@@ -1980,7 +1965,7 @@
         <c:noMultiLvlLbl val="0"/>
       </c:catAx>
       <c:valAx>
-        <c:axId val="-1404667328"/>
+        <c:axId val="1258934720"/>
         <c:scaling>
           <c:orientation val="minMax"/>
         </c:scaling>
@@ -2016,7 +2001,7 @@
         <c:majorTickMark val="none"/>
         <c:minorTickMark val="none"/>
         <c:tickLblPos val="nextTo"/>
-        <c:crossAx val="-1404676032"/>
+        <c:crossAx val="1258930912"/>
         <c:crosses val="autoZero"/>
         <c:crossBetween val="between"/>
       </c:valAx>
@@ -2918,7 +2903,7 @@
 </file>
 
 <file path=customXml/itemProps1.xml><?xml version="1.0" encoding="utf-8"?>
-<ds:datastoreItem xmlns:ds="http://schemas.openxmlformats.org/officeDocument/2006/customXml" ds:itemID="{B9798D74-12E3-4C9E-812E-D3B8BF60080C}">
+<ds:datastoreItem xmlns:ds="http://schemas.openxmlformats.org/officeDocument/2006/customXml" ds:itemID="{4A316704-7D63-4206-B706-E2A3B75D600B}">
   <ds:schemaRefs>
     <ds:schemaRef ds:uri="http://schemas.openxmlformats.org/officeDocument/2006/bibliography"/>
   </ds:schemaRefs>

</xml_diff>